<commit_message>
Adding SQL Setup Scripts
</commit_message>
<xml_diff>
--- a/documentation/Making the TodoList Project.docx
+++ b/documentation/Making the TodoList Project.docx
@@ -560,6 +560,206 @@
           </wp:inline>
         </w:drawing>
       </w:r>
+    </w:p>
+    <w:p>
+      <w:pPr>
+        <w:pStyle w:val="ListParagraph"/>
+        <w:numPr>
+          <w:ilvl w:val="0"/>
+          <w:numId w:val="1"/>
+        </w:numPr>
+      </w:pPr>
+      <w:r>
+        <w:lastRenderedPageBreak/>
+        <w:t xml:space="preserve">Creating the </w:t>
+      </w:r>
+      <w:r>
+        <w:t>models in the API</w:t>
+      </w:r>
+    </w:p>
+    <w:p/>
+    <w:p>
+      <w:r>
+        <w:t xml:space="preserve">So here we should create any models that the API will use, not including any for the </w:t>
+      </w:r>
+      <w:proofErr w:type="spellStart"/>
+      <w:r>
+        <w:t>EntityFramework</w:t>
+      </w:r>
+      <w:proofErr w:type="spellEnd"/>
+      <w:r>
+        <w:t xml:space="preserve"> or repository/services. We normally add models for objects in the core project and in this </w:t>
+      </w:r>
+      <w:proofErr w:type="gramStart"/>
+      <w:r>
+        <w:t>case</w:t>
+      </w:r>
+      <w:proofErr w:type="gramEnd"/>
+      <w:r>
+        <w:t xml:space="preserve"> we have one basic model: </w:t>
+      </w:r>
+      <w:proofErr w:type="spellStart"/>
+      <w:r>
+        <w:t>TodoListItem.cs</w:t>
+      </w:r>
+      <w:proofErr w:type="spellEnd"/>
+    </w:p>
+    <w:p/>
+    <w:p>
+      <w:r>
+        <w:t xml:space="preserve">Make the ID an </w:t>
+      </w:r>
+      <w:proofErr w:type="spellStart"/>
+      <w:r>
+        <w:t>init</w:t>
+      </w:r>
+      <w:proofErr w:type="spellEnd"/>
+      <w:r>
+        <w:t xml:space="preserve"> property since we don’t want to modify the ID, only on object </w:t>
+      </w:r>
+      <w:proofErr w:type="gramStart"/>
+      <w:r>
+        <w:t>creation</w:t>
+      </w:r>
+      <w:proofErr w:type="gramEnd"/>
+    </w:p>
+    <w:p/>
+    <w:p>
+      <w:pPr>
+        <w:pStyle w:val="ListParagraph"/>
+        <w:numPr>
+          <w:ilvl w:val="0"/>
+          <w:numId w:val="1"/>
+        </w:numPr>
+      </w:pPr>
+      <w:r>
+        <w:t xml:space="preserve">Set up the </w:t>
+      </w:r>
+      <w:proofErr w:type="gramStart"/>
+      <w:r>
+        <w:t>database</w:t>
+      </w:r>
+      <w:proofErr w:type="gramEnd"/>
+    </w:p>
+    <w:p/>
+    <w:p>
+      <w:proofErr w:type="gramStart"/>
+      <w:r>
+        <w:t>Take a look</w:t>
+      </w:r>
+      <w:proofErr w:type="gramEnd"/>
+      <w:r>
+        <w:t xml:space="preserve"> at the scripts under the database-scripts folder.</w:t>
+      </w:r>
+    </w:p>
+    <w:p/>
+    <w:p>
+      <w:proofErr w:type="spellStart"/>
+      <w:proofErr w:type="gramStart"/>
+      <w:r>
+        <w:t>Lets</w:t>
+      </w:r>
+      <w:proofErr w:type="spellEnd"/>
+      <w:proofErr w:type="gramEnd"/>
+      <w:r>
+        <w:t xml:space="preserve"> take a look at the </w:t>
+      </w:r>
+      <w:proofErr w:type="spellStart"/>
+      <w:r>
+        <w:t>setup.sql</w:t>
+      </w:r>
+      <w:proofErr w:type="spellEnd"/>
+      <w:r>
+        <w:t xml:space="preserve"> first which sets up the new tables called “</w:t>
+      </w:r>
+      <w:proofErr w:type="spellStart"/>
+      <w:r>
+        <w:t>todo</w:t>
+      </w:r>
+      <w:proofErr w:type="spellEnd"/>
+      <w:r>
+        <w:t>”</w:t>
+      </w:r>
+    </w:p>
+    <w:p/>
+    <w:p>
+      <w:r>
+        <w:t xml:space="preserve">Here you can create the table with the three columns. Note that the id is </w:t>
+      </w:r>
+      <w:proofErr w:type="gramStart"/>
+      <w:r>
+        <w:t>IDENTITY(</w:t>
+      </w:r>
+      <w:proofErr w:type="gramEnd"/>
+      <w:r>
+        <w:t xml:space="preserve">1,1). This means that the value of the id will always increase by 1 starting at </w:t>
+      </w:r>
+      <w:proofErr w:type="gramStart"/>
+      <w:r>
+        <w:t>1</w:t>
+      </w:r>
+      <w:proofErr w:type="gramEnd"/>
+    </w:p>
+    <w:p/>
+    <w:p>
+      <w:r>
+        <w:t xml:space="preserve">The </w:t>
+      </w:r>
+      <w:proofErr w:type="spellStart"/>
+      <w:r>
+        <w:t>data.sql</w:t>
+      </w:r>
+      <w:proofErr w:type="spellEnd"/>
+      <w:r>
+        <w:t xml:space="preserve"> file has the basic data for </w:t>
+      </w:r>
+      <w:proofErr w:type="spellStart"/>
+      <w:r>
+        <w:t>the</w:t>
+      </w:r>
+      <w:proofErr w:type="spellEnd"/>
+      <w:r>
+        <w:t xml:space="preserve"> table</w:t>
+      </w:r>
+    </w:p>
+    <w:p/>
+    <w:p>
+      <w:r>
+        <w:rPr>
+          <w:rFonts w:ascii="Segoe UI" w:hAnsi="Segoe UI" w:cs="Segoe UI"/>
+          <w:color w:val="1F2328"/>
+          <w:shd w:val="clear" w:color="auto" w:fill="FFFFFF"/>
+        </w:rPr>
+        <w:t xml:space="preserve">If you like to take a look at the </w:t>
+      </w:r>
+      <w:proofErr w:type="spellStart"/>
+      <w:r>
+        <w:rPr>
+          <w:rFonts w:ascii="Segoe UI" w:hAnsi="Segoe UI" w:cs="Segoe UI"/>
+          <w:color w:val="1F2328"/>
+          <w:shd w:val="clear" w:color="auto" w:fill="FFFFFF"/>
+        </w:rPr>
+        <w:t>lucidchart</w:t>
+      </w:r>
+      <w:proofErr w:type="spellEnd"/>
+      <w:r>
+        <w:rPr>
+          <w:rFonts w:ascii="Segoe UI" w:hAnsi="Segoe UI" w:cs="Segoe UI"/>
+          <w:color w:val="1F2328"/>
+          <w:shd w:val="clear" w:color="auto" w:fill="FFFFFF"/>
+        </w:rPr>
+        <w:t xml:space="preserve"> diagrams with the outlines and tentative plan here is the link: </w:t>
+      </w:r>
+      <w:hyperlink r:id="rId9" w:history="1">
+        <w:r>
+          <w:rPr>
+            <w:rStyle w:val="Hyperlink"/>
+            <w:rFonts w:ascii="Segoe UI" w:hAnsi="Segoe UI" w:cs="Segoe UI"/>
+            <w:shd w:val="clear" w:color="auto" w:fill="FFFFFF"/>
+          </w:rPr>
+          <w:t>https://lucid.app/lucidchart/7a21d7c2-2e00-4ba1-bcdd-93dbd25b1cfc/edit?viewport_loc=-11%2C-11%2C1619%2C780%2C0_0&amp;invitationId=inv_0ec8ca89-4340-4f58-bc53-ccfa72741957</w:t>
+        </w:r>
+      </w:hyperlink>
     </w:p>
     <w:sectPr>
       <w:pgSz w:w="12240" w:h="15840"/>
@@ -1103,6 +1303,18 @@
       <w:contextualSpacing/>
     </w:pPr>
   </w:style>
+  <w:style w:type="character" w:styleId="Hyperlink">
+    <w:name w:val="Hyperlink"/>
+    <w:basedOn w:val="DefaultParagraphFont"/>
+    <w:uiPriority w:val="99"/>
+    <w:semiHidden/>
+    <w:unhideWhenUsed/>
+    <w:rsid w:val="0094638D"/>
+    <w:rPr>
+      <w:color w:val="0000FF"/>
+      <w:u w:val="single"/>
+    </w:rPr>
+  </w:style>
 </w:styles>
 </file>
 

</xml_diff>